<commit_message>
Génération dossiers de test v1
Pour rendu initial et pré-correction
</commit_message>
<xml_diff>
--- a/1-Documentations/5 - Tests/TableauRecap Fast (Temp).docx
+++ b/1-Documentations/5 - Tests/TableauRecap Fast (Temp).docx
@@ -10,6 +10,109 @@
           <w:lang w:val="fr-FR"/>
         </w:rPr>
       </w:pPr>
+      <w:r>
+        <w:rPr>
+          <w:rFonts w:ascii="Calibri" w:hAnsi="Calibri"/>
+          <w:noProof/>
+          <w:lang w:val="fr-FR" w:eastAsia="fr-FR"/>
+        </w:rPr>
+        <mc:AlternateContent>
+          <mc:Choice Requires="wps">
+            <w:drawing>
+              <wp:anchor distT="0" distB="0" distL="114300" distR="114300" simplePos="0" relativeHeight="251659264" behindDoc="0" locked="0" layoutInCell="1" allowOverlap="1">
+                <wp:simplePos x="0" y="0"/>
+                <wp:positionH relativeFrom="column">
+                  <wp:posOffset>-685800</wp:posOffset>
+                </wp:positionH>
+                <wp:positionV relativeFrom="paragraph">
+                  <wp:posOffset>4464050</wp:posOffset>
+                </wp:positionV>
+                <wp:extent cx="371475" cy="733425"/>
+                <wp:effectExtent l="0" t="0" r="0" b="0"/>
+                <wp:wrapNone/>
+                <wp:docPr id="3" name="Zone de texte 3"/>
+                <wp:cNvGraphicFramePr/>
+                <a:graphic xmlns:a="http://schemas.openxmlformats.org/drawingml/2006/main">
+                  <a:graphicData uri="http://schemas.microsoft.com/office/word/2010/wordprocessingShape">
+                    <wps:wsp>
+                      <wps:cNvSpPr txBox="1"/>
+                      <wps:spPr>
+                        <a:xfrm>
+                          <a:off x="0" y="0"/>
+                          <a:ext cx="371475" cy="733425"/>
+                        </a:xfrm>
+                        <a:prstGeom prst="rect">
+                          <a:avLst/>
+                        </a:prstGeom>
+                        <a:noFill/>
+                        <a:ln w="6350">
+                          <a:noFill/>
+                        </a:ln>
+                        <a:effectLst/>
+                      </wps:spPr>
+                      <wps:style>
+                        <a:lnRef idx="0">
+                          <a:schemeClr val="accent1"/>
+                        </a:lnRef>
+                        <a:fillRef idx="0">
+                          <a:schemeClr val="accent1"/>
+                        </a:fillRef>
+                        <a:effectRef idx="0">
+                          <a:schemeClr val="accent1"/>
+                        </a:effectRef>
+                        <a:fontRef idx="minor">
+                          <a:schemeClr val="dk1"/>
+                        </a:fontRef>
+                      </wps:style>
+                      <wps:txbx>
+                        <w:txbxContent>
+                          <w:p>
+                            <w:r>
+                              <w:t>Page 6</w:t>
+                            </w:r>
+                            <w:bookmarkStart w:id="0" w:name="_GoBack"/>
+                            <w:bookmarkEnd w:id="0"/>
+                          </w:p>
+                        </w:txbxContent>
+                      </wps:txbx>
+                      <wps:bodyPr rot="0" spcFirstLastPara="0" vertOverflow="overflow" horzOverflow="overflow" vert="vert" wrap="square" lIns="91440" tIns="45720" rIns="91440" bIns="45720" numCol="1" spcCol="0" rtlCol="0" fromWordArt="0" anchor="t" anchorCtr="0" forceAA="0" compatLnSpc="1">
+                        <a:prstTxWarp prst="textNoShape">
+                          <a:avLst/>
+                        </a:prstTxWarp>
+                        <a:noAutofit/>
+                      </wps:bodyPr>
+                    </wps:wsp>
+                  </a:graphicData>
+                </a:graphic>
+                <wp14:sizeRelH relativeFrom="margin">
+                  <wp14:pctWidth>0</wp14:pctWidth>
+                </wp14:sizeRelH>
+              </wp:anchor>
+            </w:drawing>
+          </mc:Choice>
+          <mc:Fallback>
+            <w:pict>
+              <v:shapetype id="_x0000_t202" coordsize="21600,21600" o:spt="202" path="m,l,21600r21600,l21600,xe">
+                <v:stroke joinstyle="miter"/>
+                <v:path gradientshapeok="t" o:connecttype="rect"/>
+              </v:shapetype>
+              <v:shape id="Zone de texte 3" o:spid="_x0000_s1026" type="#_x0000_t202" style="position:absolute;margin-left:-54pt;margin-top:351.5pt;width:29.25pt;height:57.75pt;z-index:251659264;visibility:visible;mso-wrap-style:square;mso-width-percent:0;mso-wrap-distance-left:9pt;mso-wrap-distance-top:0;mso-wrap-distance-right:9pt;mso-wrap-distance-bottom:0;mso-position-horizontal:absolute;mso-position-horizontal-relative:text;mso-position-vertical:absolute;mso-position-vertical-relative:text;mso-width-percent:0;mso-width-relative:margin;v-text-anchor:top" o:gfxdata="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" filled="f" stroked="f" strokeweight=".5pt">
+                <v:textbox style="layout-flow:vertical">
+                  <w:txbxContent>
+                    <w:p>
+                      <w:r>
+                        <w:t>Page 6</w:t>
+                      </w:r>
+                      <w:bookmarkStart w:id="1" w:name="_GoBack"/>
+                      <w:bookmarkEnd w:id="1"/>
+                    </w:p>
+                  </w:txbxContent>
+                </v:textbox>
+              </v:shape>
+            </w:pict>
+          </mc:Fallback>
+        </mc:AlternateContent>
+      </w:r>
     </w:p>
     <w:tbl>
       <w:tblPr>
@@ -2903,8 +3006,6 @@
           <w:lang w:val="fr-FR"/>
         </w:rPr>
       </w:pPr>
-      <w:bookmarkStart w:id="0" w:name="_GoBack"/>
-      <w:bookmarkEnd w:id="0"/>
     </w:p>
     <w:sectPr>
       <w:headerReference w:type="default" r:id="rId9"/>
@@ -2996,9 +3097,9 @@
                 <wp:posOffset>6219825</wp:posOffset>
               </wp:positionH>
               <wp:positionV relativeFrom="paragraph">
-                <wp:posOffset>-38100</wp:posOffset>
+                <wp:posOffset>-38101</wp:posOffset>
               </wp:positionV>
-              <wp:extent cx="2657475" cy="933450"/>
+              <wp:extent cx="2657475" cy="1057275"/>
               <wp:effectExtent l="0" t="0" r="0" b="0"/>
               <wp:wrapNone/>
               <wp:docPr id="2" name="Zone de texte 2"/>
@@ -3010,7 +3111,7 @@
                     <wps:spPr>
                       <a:xfrm>
                         <a:off x="0" y="0"/>
-                        <a:ext cx="2657475" cy="933450"/>
+                        <a:ext cx="2657475" cy="1057275"/>
                       </a:xfrm>
                       <a:prstGeom prst="rect">
                         <a:avLst/>
@@ -3043,8 +3144,14 @@
                             <w:tabs>
                               <w:tab w:val="left" w:pos="10206"/>
                             </w:tabs>
+                            <w:rPr>
+                              <w:lang w:val="fr-FR"/>
+                            </w:rPr>
                           </w:pPr>
                           <w:r>
+                            <w:rPr>
+                              <w:lang w:val="fr-FR"/>
+                            </w:rPr>
                             <w:t>Date de création: 26/05/2014</w:t>
                           </w:r>
                         </w:p>
@@ -3054,8 +3161,14 @@
                             <w:tabs>
                               <w:tab w:val="left" w:pos="10206"/>
                             </w:tabs>
+                            <w:rPr>
+                              <w:lang w:val="fr-FR"/>
+                            </w:rPr>
                           </w:pPr>
                           <w:r>
+                            <w:rPr>
+                              <w:lang w:val="fr-FR"/>
+                            </w:rPr>
                             <w:t>Date de dernière modification: 26/05/2014</w:t>
                           </w:r>
                         </w:p>
@@ -3068,6 +3181,7 @@
                             <w:rPr>
                               <w:sz w:val="12"/>
                               <w:szCs w:val="12"/>
+                              <w:lang w:val="fr-FR"/>
                             </w:rPr>
                           </w:pPr>
                         </w:p>
@@ -3077,18 +3191,37 @@
                             <w:tabs>
                               <w:tab w:val="left" w:pos="10206"/>
                             </w:tabs>
+                            <w:rPr>
+                              <w:lang w:val="fr-FR"/>
+                            </w:rPr>
                           </w:pPr>
                           <w:r>
+                            <w:rPr>
+                              <w:lang w:val="fr-FR"/>
+                            </w:rPr>
                             <w:t>Observations:</w:t>
                           </w:r>
                         </w:p>
                         <w:p>
                           <w:pPr>
                             <w:pStyle w:val="En-tte"/>
+                            <w:numPr>
+                              <w:ilvl w:val="0"/>
+                              <w:numId w:val="14"/>
+                            </w:numPr>
                             <w:tabs>
                               <w:tab w:val="left" w:pos="10206"/>
                             </w:tabs>
+                            <w:rPr>
+                              <w:lang w:val="fr-FR"/>
+                            </w:rPr>
                           </w:pPr>
+                          <w:r>
+                            <w:rPr>
+                              <w:lang w:val="fr-FR"/>
+                            </w:rPr>
+                            <w:t>Priorisation des fonctionnalités et de l’ergonomie</w:t>
+                          </w:r>
                         </w:p>
                       </w:txbxContent>
                     </wps:txbx>
@@ -3116,7 +3249,7 @@
               <v:stroke joinstyle="miter"/>
               <v:path gradientshapeok="t" o:connecttype="rect"/>
             </v:shapetype>
-            <v:shape id="Zone de texte 2" o:spid="_x0000_s1026" type="#_x0000_t202" style="position:absolute;left:0;text-align:left;margin-left:489.75pt;margin-top:-3pt;width:209.25pt;height:73.5pt;z-index:251660288;visibility:visible;mso-wrap-style:square;mso-width-percent:0;mso-height-percent:0;mso-wrap-distance-left:9pt;mso-wrap-distance-top:0;mso-wrap-distance-right:9pt;mso-wrap-distance-bottom:0;mso-position-horizontal:absolute;mso-position-horizontal-relative:text;mso-position-vertical:absolute;mso-position-vertical-relative:text;mso-width-percent:0;mso-height-percent:0;mso-width-relative:margin;mso-height-relative:margin;v-text-anchor:top" o:gfxdata="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" filled="f" stroked="f" strokeweight=".5pt">
+            <v:shape id="Zone de texte 2" o:spid="_x0000_s1027" type="#_x0000_t202" style="position:absolute;left:0;text-align:left;margin-left:489.75pt;margin-top:-3pt;width:209.25pt;height:83.25pt;z-index:251660288;visibility:visible;mso-wrap-style:square;mso-width-percent:0;mso-height-percent:0;mso-wrap-distance-left:9pt;mso-wrap-distance-top:0;mso-wrap-distance-right:9pt;mso-wrap-distance-bottom:0;mso-position-horizontal:absolute;mso-position-horizontal-relative:text;mso-position-vertical:absolute;mso-position-vertical-relative:text;mso-width-percent:0;mso-height-percent:0;mso-width-relative:margin;mso-height-relative:margin;v-text-anchor:top" o:gfxdata="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" filled="f" stroked="f" strokeweight=".5pt">
               <v:textbox>
                 <w:txbxContent>
                   <w:p>
@@ -3125,8 +3258,14 @@
                       <w:tabs>
                         <w:tab w:val="left" w:pos="10206"/>
                       </w:tabs>
+                      <w:rPr>
+                        <w:lang w:val="fr-FR"/>
+                      </w:rPr>
                     </w:pPr>
                     <w:r>
+                      <w:rPr>
+                        <w:lang w:val="fr-FR"/>
+                      </w:rPr>
                       <w:t>Date de création: 26/05/2014</w:t>
                     </w:r>
                   </w:p>
@@ -3136,8 +3275,14 @@
                       <w:tabs>
                         <w:tab w:val="left" w:pos="10206"/>
                       </w:tabs>
+                      <w:rPr>
+                        <w:lang w:val="fr-FR"/>
+                      </w:rPr>
                     </w:pPr>
                     <w:r>
+                      <w:rPr>
+                        <w:lang w:val="fr-FR"/>
+                      </w:rPr>
                       <w:t>Date de dernière modification: 26/05/2014</w:t>
                     </w:r>
                   </w:p>
@@ -3150,6 +3295,7 @@
                       <w:rPr>
                         <w:sz w:val="12"/>
                         <w:szCs w:val="12"/>
+                        <w:lang w:val="fr-FR"/>
                       </w:rPr>
                     </w:pPr>
                   </w:p>
@@ -3159,18 +3305,37 @@
                       <w:tabs>
                         <w:tab w:val="left" w:pos="10206"/>
                       </w:tabs>
+                      <w:rPr>
+                        <w:lang w:val="fr-FR"/>
+                      </w:rPr>
                     </w:pPr>
                     <w:r>
+                      <w:rPr>
+                        <w:lang w:val="fr-FR"/>
+                      </w:rPr>
                       <w:t>Observations:</w:t>
                     </w:r>
                   </w:p>
                   <w:p>
                     <w:pPr>
                       <w:pStyle w:val="En-tte"/>
+                      <w:numPr>
+                        <w:ilvl w:val="0"/>
+                        <w:numId w:val="14"/>
+                      </w:numPr>
                       <w:tabs>
                         <w:tab w:val="left" w:pos="10206"/>
                       </w:tabs>
+                      <w:rPr>
+                        <w:lang w:val="fr-FR"/>
+                      </w:rPr>
                     </w:pPr>
+                    <w:r>
+                      <w:rPr>
+                        <w:lang w:val="fr-FR"/>
+                      </w:rPr>
+                      <w:t>Priorisation des fonctionnalités et de l’ergonomie</w:t>
+                    </w:r>
                   </w:p>
                 </w:txbxContent>
               </v:textbox>
@@ -3687,6 +3852,119 @@
       </w:rPr>
     </w:lvl>
   </w:abstractNum>
+  <w:abstractNum w:abstractNumId="2">
+    <w:nsid w:val="7D476C64"/>
+    <w:multiLevelType w:val="hybridMultilevel"/>
+    <w:tmpl w:val="2D7E8926"/>
+    <w:lvl w:ilvl="0" w:tplc="040C0001">
+      <w:start w:val="1"/>
+      <w:numFmt w:val="bullet"/>
+      <w:lvlText w:val=""/>
+      <w:lvlJc w:val="left"/>
+      <w:pPr>
+        <w:ind w:left="720" w:hanging="360"/>
+      </w:pPr>
+      <w:rPr>
+        <w:rFonts w:ascii="Symbol" w:hAnsi="Symbol" w:hint="default"/>
+      </w:rPr>
+    </w:lvl>
+    <w:lvl w:ilvl="1" w:tplc="040C0003" w:tentative="1">
+      <w:start w:val="1"/>
+      <w:numFmt w:val="bullet"/>
+      <w:lvlText w:val="o"/>
+      <w:lvlJc w:val="left"/>
+      <w:pPr>
+        <w:ind w:left="1440" w:hanging="360"/>
+      </w:pPr>
+      <w:rPr>
+        <w:rFonts w:ascii="Courier New" w:hAnsi="Courier New" w:cs="Courier New" w:hint="default"/>
+      </w:rPr>
+    </w:lvl>
+    <w:lvl w:ilvl="2" w:tplc="040C0005" w:tentative="1">
+      <w:start w:val="1"/>
+      <w:numFmt w:val="bullet"/>
+      <w:lvlText w:val=""/>
+      <w:lvlJc w:val="left"/>
+      <w:pPr>
+        <w:ind w:left="2160" w:hanging="360"/>
+      </w:pPr>
+      <w:rPr>
+        <w:rFonts w:ascii="Wingdings" w:hAnsi="Wingdings" w:hint="default"/>
+      </w:rPr>
+    </w:lvl>
+    <w:lvl w:ilvl="3" w:tplc="040C0001" w:tentative="1">
+      <w:start w:val="1"/>
+      <w:numFmt w:val="bullet"/>
+      <w:lvlText w:val=""/>
+      <w:lvlJc w:val="left"/>
+      <w:pPr>
+        <w:ind w:left="2880" w:hanging="360"/>
+      </w:pPr>
+      <w:rPr>
+        <w:rFonts w:ascii="Symbol" w:hAnsi="Symbol" w:hint="default"/>
+      </w:rPr>
+    </w:lvl>
+    <w:lvl w:ilvl="4" w:tplc="040C0003" w:tentative="1">
+      <w:start w:val="1"/>
+      <w:numFmt w:val="bullet"/>
+      <w:lvlText w:val="o"/>
+      <w:lvlJc w:val="left"/>
+      <w:pPr>
+        <w:ind w:left="3600" w:hanging="360"/>
+      </w:pPr>
+      <w:rPr>
+        <w:rFonts w:ascii="Courier New" w:hAnsi="Courier New" w:cs="Courier New" w:hint="default"/>
+      </w:rPr>
+    </w:lvl>
+    <w:lvl w:ilvl="5" w:tplc="040C0005" w:tentative="1">
+      <w:start w:val="1"/>
+      <w:numFmt w:val="bullet"/>
+      <w:lvlText w:val=""/>
+      <w:lvlJc w:val="left"/>
+      <w:pPr>
+        <w:ind w:left="4320" w:hanging="360"/>
+      </w:pPr>
+      <w:rPr>
+        <w:rFonts w:ascii="Wingdings" w:hAnsi="Wingdings" w:hint="default"/>
+      </w:rPr>
+    </w:lvl>
+    <w:lvl w:ilvl="6" w:tplc="040C0001" w:tentative="1">
+      <w:start w:val="1"/>
+      <w:numFmt w:val="bullet"/>
+      <w:lvlText w:val=""/>
+      <w:lvlJc w:val="left"/>
+      <w:pPr>
+        <w:ind w:left="5040" w:hanging="360"/>
+      </w:pPr>
+      <w:rPr>
+        <w:rFonts w:ascii="Symbol" w:hAnsi="Symbol" w:hint="default"/>
+      </w:rPr>
+    </w:lvl>
+    <w:lvl w:ilvl="7" w:tplc="040C0003" w:tentative="1">
+      <w:start w:val="1"/>
+      <w:numFmt w:val="bullet"/>
+      <w:lvlText w:val="o"/>
+      <w:lvlJc w:val="left"/>
+      <w:pPr>
+        <w:ind w:left="5760" w:hanging="360"/>
+      </w:pPr>
+      <w:rPr>
+        <w:rFonts w:ascii="Courier New" w:hAnsi="Courier New" w:cs="Courier New" w:hint="default"/>
+      </w:rPr>
+    </w:lvl>
+    <w:lvl w:ilvl="8" w:tplc="040C0005" w:tentative="1">
+      <w:start w:val="1"/>
+      <w:numFmt w:val="bullet"/>
+      <w:lvlText w:val=""/>
+      <w:lvlJc w:val="left"/>
+      <w:pPr>
+        <w:ind w:left="6480" w:hanging="360"/>
+      </w:pPr>
+      <w:rPr>
+        <w:rFonts w:ascii="Wingdings" w:hAnsi="Wingdings" w:hint="default"/>
+      </w:rPr>
+    </w:lvl>
+  </w:abstractNum>
   <w:num w:numId="1">
     <w:abstractNumId w:val="0"/>
   </w:num>
@@ -3752,6 +4030,9 @@
   </w:num>
   <w:num w:numId="13">
     <w:abstractNumId w:val="1"/>
+  </w:num>
+  <w:num w:numId="14">
+    <w:abstractNumId w:val="2"/>
   </w:num>
 </w:numbering>
 </file>
@@ -5119,7 +5400,7 @@
 </file>
 
 <file path=customXml/itemProps2.xml><?xml version="1.0" encoding="utf-8"?>
-<ds:datastoreItem xmlns:ds="http://schemas.openxmlformats.org/officeDocument/2006/customXml" ds:itemID="{07754C26-768E-4BAF-AF00-D8D1907DDAF2}">
+<ds:datastoreItem xmlns:ds="http://schemas.openxmlformats.org/officeDocument/2006/customXml" ds:itemID="{9625BBB7-9EDA-4DD9-889C-4912A69B0F57}">
   <ds:schemaRefs>
     <ds:schemaRef ds:uri="http://schemas.openxmlformats.org/officeDocument/2006/bibliography"/>
   </ds:schemaRefs>

</xml_diff>